<commit_message>
Implement Philippe suggestions into manuscript
</commit_message>
<xml_diff>
--- a/09_Article/01_Revision1_Reviewers/Highlights.docx
+++ b/09_Article/01_Revision1_Reviewers/Highlights.docx
@@ -5,41 +5,29 @@
     <w:p>
       <w:pPr>
         <w:pStyle w:val="Heading1"/>
-        <w:bidi w:val="0"/>
-        <w:spacing w:before="240" w:after="120"/>
-        <w:jc w:val="left"/>
-        <w:rPr/>
-      </w:pPr>
-      <w:r>
-        <w:rPr/>
-        <w:t>Highlights</w:t>
-      </w:r>
-    </w:p>
-    <w:p>
-      <w:pPr>
-        <w:pStyle w:val="TextBody"/>
-        <w:bidi w:val="0"/>
-        <w:jc w:val="left"/>
-        <w:rPr/>
-      </w:pPr>
-      <w:r>
-        <w:rPr/>
-      </w:r>
-    </w:p>
-    <w:p>
-      <w:pPr>
-        <w:pStyle w:val="TextBody"/>
         <w:numPr>
           <w:ilvl w:val="0"/>
           <w:numId w:val="2"/>
         </w:numPr>
         <w:bidi w:val="0"/>
+        <w:spacing w:before="240" w:after="120"/>
         <w:jc w:val="left"/>
         <w:rPr/>
       </w:pPr>
       <w:r>
         <w:rPr/>
-        <w:t>Osteogenesis Imperfecta (OI) trabecular bone is more mineralized compared to healthy</w:t>
+        <w:t>Highlights</w:t>
+      </w:r>
+    </w:p>
+    <w:p>
+      <w:pPr>
+        <w:pStyle w:val="TextBody"/>
+        <w:bidi w:val="0"/>
+        <w:jc w:val="left"/>
+        <w:rPr/>
+      </w:pPr>
+      <w:r>
+        <w:rPr/>
       </w:r>
     </w:p>
     <w:p>
@@ -47,7 +35,7 @@
         <w:pStyle w:val="TextBody"/>
         <w:numPr>
           <w:ilvl w:val="0"/>
-          <w:numId w:val="2"/>
+          <w:numId w:val="3"/>
         </w:numPr>
         <w:bidi w:val="0"/>
         <w:jc w:val="left"/>
@@ -55,7 +43,15 @@
       </w:pPr>
       <w:r>
         <w:rPr/>
-        <w:t>OI trabecular bone presents lower bone volume fraction and higher heterogeneity</w:t>
+        <w:t xml:space="preserve">Osteogenesis Imperfecta (OI) bone </w:t>
+      </w:r>
+      <w:r>
+        <w:rPr/>
+        <w:t>tissue</w:t>
+      </w:r>
+      <w:r>
+        <w:rPr/>
+        <w:t xml:space="preserve"> is more mineralized compared to healthy</w:t>
       </w:r>
     </w:p>
     <w:p>
@@ -63,7 +59,7 @@
         <w:pStyle w:val="TextBody"/>
         <w:numPr>
           <w:ilvl w:val="0"/>
-          <w:numId w:val="2"/>
+          <w:numId w:val="3"/>
         </w:numPr>
         <w:bidi w:val="0"/>
         <w:jc w:val="left"/>
@@ -71,7 +67,7 @@
       </w:pPr>
       <w:r>
         <w:rPr/>
-        <w:t>OI trabecular architecture is not degraded for BV/TV and fabric similar to healthy</w:t>
+        <w:t>OI trabecular bone presents lower bone volume fraction and higher heterogeneity</w:t>
       </w:r>
     </w:p>
     <w:p>
@@ -79,7 +75,7 @@
         <w:pStyle w:val="TextBody"/>
         <w:numPr>
           <w:ilvl w:val="0"/>
-          <w:numId w:val="2"/>
+          <w:numId w:val="3"/>
         </w:numPr>
         <w:bidi w:val="0"/>
         <w:jc w:val="left"/>
@@ -87,7 +83,7 @@
       </w:pPr>
       <w:r>
         <w:rPr/>
-        <w:t>HR-pQCT-based homogenized FE can be used for OI trabecular bone stiffness analysis</w:t>
+        <w:t>OI trabecular architecture is not degraded for BV/TV and fabric similar to healthy</w:t>
       </w:r>
     </w:p>
     <w:p>
@@ -95,7 +91,23 @@
         <w:pStyle w:val="TextBody"/>
         <w:numPr>
           <w:ilvl w:val="0"/>
-          <w:numId w:val="2"/>
+          <w:numId w:val="3"/>
+        </w:numPr>
+        <w:bidi w:val="0"/>
+        <w:jc w:val="left"/>
+        <w:rPr/>
+      </w:pPr>
+      <w:r>
+        <w:rPr/>
+        <w:t>HR-pQCT-based homogenized FE can be used for OI trabecular bone stiffness analysis</w:t>
+      </w:r>
+    </w:p>
+    <w:p>
+      <w:pPr>
+        <w:pStyle w:val="TextBody"/>
+        <w:numPr>
+          <w:ilvl w:val="0"/>
+          <w:numId w:val="3"/>
         </w:numPr>
         <w:bidi w:val="0"/>
         <w:spacing w:before="0" w:after="140"/>
@@ -107,9 +119,7 @@
         <w:t xml:space="preserve">Coarser scan resolution (HR-pQCT vs </w:t>
       </w:r>
       <w:r>
-        <w:rPr>
-          <w:rFonts w:ascii="Liberation Serif" w:hAnsi="Liberation Serif"/>
-        </w:rPr>
+        <w:rPr/>
         <w:t>µCT</w:t>
       </w:r>
       <w:r>
@@ -124,6 +134,7 @@
       <w:pgNumType w:fmt="decimal"/>
       <w:formProt w:val="false"/>
       <w:textDirection w:val="lrTb"/>
+      <w:docGrid w:type="default" w:linePitch="100" w:charSpace="0"/>
     </w:sectPr>
   </w:body>
 </w:document>
@@ -254,6 +265,125 @@
   <w:abstractNum w:abstractNumId="2">
     <w:lvl w:ilvl="0">
       <w:start w:val="1"/>
+      <w:numFmt w:val="none"/>
+      <w:suff w:val="nothing"/>
+      <w:lvlText w:val=""/>
+      <w:lvlJc w:val="left"/>
+      <w:pPr>
+        <w:tabs>
+          <w:tab w:val="num" w:pos="0"/>
+        </w:tabs>
+        <w:ind w:left="0" w:hanging="0"/>
+      </w:pPr>
+    </w:lvl>
+    <w:lvl w:ilvl="1">
+      <w:start w:val="1"/>
+      <w:numFmt w:val="none"/>
+      <w:suff w:val="nothing"/>
+      <w:lvlText w:val=""/>
+      <w:lvlJc w:val="left"/>
+      <w:pPr>
+        <w:tabs>
+          <w:tab w:val="num" w:pos="0"/>
+        </w:tabs>
+        <w:ind w:left="0" w:hanging="0"/>
+      </w:pPr>
+    </w:lvl>
+    <w:lvl w:ilvl="2">
+      <w:start w:val="1"/>
+      <w:numFmt w:val="none"/>
+      <w:suff w:val="nothing"/>
+      <w:lvlText w:val=""/>
+      <w:lvlJc w:val="left"/>
+      <w:pPr>
+        <w:tabs>
+          <w:tab w:val="num" w:pos="0"/>
+        </w:tabs>
+        <w:ind w:left="0" w:hanging="0"/>
+      </w:pPr>
+    </w:lvl>
+    <w:lvl w:ilvl="3">
+      <w:start w:val="1"/>
+      <w:numFmt w:val="none"/>
+      <w:suff w:val="nothing"/>
+      <w:lvlText w:val=""/>
+      <w:lvlJc w:val="left"/>
+      <w:pPr>
+        <w:tabs>
+          <w:tab w:val="num" w:pos="0"/>
+        </w:tabs>
+        <w:ind w:left="0" w:hanging="0"/>
+      </w:pPr>
+    </w:lvl>
+    <w:lvl w:ilvl="4">
+      <w:start w:val="1"/>
+      <w:numFmt w:val="none"/>
+      <w:suff w:val="nothing"/>
+      <w:lvlText w:val=""/>
+      <w:lvlJc w:val="left"/>
+      <w:pPr>
+        <w:tabs>
+          <w:tab w:val="num" w:pos="0"/>
+        </w:tabs>
+        <w:ind w:left="0" w:hanging="0"/>
+      </w:pPr>
+    </w:lvl>
+    <w:lvl w:ilvl="5">
+      <w:start w:val="1"/>
+      <w:numFmt w:val="none"/>
+      <w:suff w:val="nothing"/>
+      <w:lvlText w:val=""/>
+      <w:lvlJc w:val="left"/>
+      <w:pPr>
+        <w:tabs>
+          <w:tab w:val="num" w:pos="0"/>
+        </w:tabs>
+        <w:ind w:left="0" w:hanging="0"/>
+      </w:pPr>
+    </w:lvl>
+    <w:lvl w:ilvl="6">
+      <w:start w:val="1"/>
+      <w:numFmt w:val="none"/>
+      <w:suff w:val="nothing"/>
+      <w:lvlText w:val=""/>
+      <w:lvlJc w:val="left"/>
+      <w:pPr>
+        <w:tabs>
+          <w:tab w:val="num" w:pos="0"/>
+        </w:tabs>
+        <w:ind w:left="0" w:hanging="0"/>
+      </w:pPr>
+    </w:lvl>
+    <w:lvl w:ilvl="7">
+      <w:start w:val="1"/>
+      <w:numFmt w:val="none"/>
+      <w:suff w:val="nothing"/>
+      <w:lvlText w:val=""/>
+      <w:lvlJc w:val="left"/>
+      <w:pPr>
+        <w:tabs>
+          <w:tab w:val="num" w:pos="0"/>
+        </w:tabs>
+        <w:ind w:left="0" w:hanging="0"/>
+      </w:pPr>
+    </w:lvl>
+    <w:lvl w:ilvl="8">
+      <w:start w:val="1"/>
+      <w:numFmt w:val="none"/>
+      <w:suff w:val="nothing"/>
+      <w:lvlText w:val=""/>
+      <w:lvlJc w:val="left"/>
+      <w:pPr>
+        <w:tabs>
+          <w:tab w:val="num" w:pos="0"/>
+        </w:tabs>
+        <w:ind w:left="0" w:hanging="0"/>
+      </w:pPr>
+    </w:lvl>
+  </w:abstractNum>
+  <w:abstractNum w:abstractNumId="3">
+    <w:lvl w:ilvl="0">
+      <w:start w:val="1"/>
       <w:numFmt w:val="bullet"/>
       <w:lvlText w:val=""/>
       <w:lvlJc w:val="left"/>
@@ -393,6 +523,9 @@
   </w:num>
   <w:num w:numId="2">
     <w:abstractNumId w:val="2"/>
+  </w:num>
+  <w:num w:numId="3">
+    <w:abstractNumId w:val="3"/>
   </w:num>
 </w:numbering>
 </file>
@@ -404,14 +537,12 @@
       <w:rPr>
         <w:rFonts w:ascii="Liberation Serif" w:hAnsi="Liberation Serif" w:eastAsia="Noto Serif CJK SC" w:cs="Noto Sans Devanagari"/>
         <w:kern w:val="2"/>
-        <w:sz w:val="24"/>
         <w:szCs w:val="24"/>
         <w:lang w:val="fr-CH" w:eastAsia="zh-CN" w:bidi="hi-IN"/>
       </w:rPr>
     </w:rPrDefault>
     <w:pPrDefault>
       <w:pPr>
-        <w:widowControl/>
         <w:suppressAutoHyphens w:val="true"/>
       </w:pPr>
     </w:pPrDefault>
@@ -421,7 +552,10 @@
     <w:qFormat/>
     <w:pPr>
       <w:widowControl/>
+      <w:suppressAutoHyphens w:val="true"/>
       <w:bidi w:val="0"/>
+      <w:spacing w:before="0" w:after="0"/>
+      <w:jc w:val="left"/>
     </w:pPr>
     <w:rPr>
       <w:rFonts w:ascii="Liberation Serif" w:hAnsi="Liberation Serif" w:eastAsia="Noto Serif CJK SC" w:cs="Noto Sans Devanagari"/>

</xml_diff>